<commit_message>
worked on study design and manuscript
</commit_message>
<xml_diff>
--- a/Manuscript/2020-07-13_Supplementary Material.docx
+++ b/Manuscript/2020-07-13_Supplementary Material.docx
@@ -903,25 +903,23 @@
       <w:r>
         <w:t>tbc</w:t>
       </w:r>
-      <w:bookmarkStart w:id="2" w:name="_GoBack"/>
-      <w:bookmarkEnd w:id="2"/>
     </w:p>
     <w:p>
       <w:pPr>
         <w:pStyle w:val="Heading1"/>
       </w:pPr>
-      <w:bookmarkStart w:id="3" w:name="_Toc43889051"/>
+      <w:bookmarkStart w:id="2" w:name="_Toc43889051"/>
       <w:r>
         <w:lastRenderedPageBreak/>
         <w:t>Results</w:t>
       </w:r>
-      <w:bookmarkEnd w:id="3"/>
+      <w:bookmarkEnd w:id="2"/>
     </w:p>
     <w:p>
       <w:pPr>
         <w:pStyle w:val="Heading3"/>
       </w:pPr>
-      <w:bookmarkStart w:id="4" w:name="_Toc43889052"/>
+      <w:bookmarkStart w:id="3" w:name="_Toc43889052"/>
       <w:r>
         <w:t>Online Supplementary Table 1: Cytokine Descriptive Statistics</w:t>
       </w:r>
@@ -31608,6 +31606,297 @@
     </w:tbl>
     <w:p/>
     <w:p/>
+    <w:p>
+      <w:r>
+        <w:t>Online Supplementary Table 2: Sample Size on Primary Outcome Scale over Time</w:t>
+      </w:r>
+    </w:p>
+    <w:tbl>
+      <w:tblPr>
+        <w:tblStyle w:val="TableGrid"/>
+        <w:tblW w:w="0" w:type="auto"/>
+        <w:tblBorders>
+          <w:top w:val="none" w:sz="0" w:space="0" w:color="auto"/>
+          <w:left w:val="none" w:sz="0" w:space="0" w:color="auto"/>
+          <w:bottom w:val="none" w:sz="0" w:space="0" w:color="auto"/>
+          <w:right w:val="none" w:sz="0" w:space="0" w:color="auto"/>
+          <w:insideH w:val="none" w:sz="0" w:space="0" w:color="auto"/>
+          <w:insideV w:val="none" w:sz="0" w:space="0" w:color="auto"/>
+        </w:tblBorders>
+        <w:tblLook w:val="04A0" w:firstRow="1" w:lastRow="0" w:firstColumn="1" w:lastColumn="0" w:noHBand="0" w:noVBand="1"/>
+      </w:tblPr>
+      <w:tblGrid>
+        <w:gridCol w:w="1555"/>
+        <w:gridCol w:w="980"/>
+        <w:gridCol w:w="980"/>
+        <w:gridCol w:w="980"/>
+        <w:gridCol w:w="980"/>
+        <w:gridCol w:w="980"/>
+        <w:gridCol w:w="980"/>
+        <w:gridCol w:w="980"/>
+        <w:gridCol w:w="981"/>
+      </w:tblGrid>
+      <w:tr>
+        <w:tc>
+          <w:tcPr>
+            <w:tcW w:w="1555" w:type="dxa"/>
+            <w:tcBorders>
+              <w:top w:val="single" w:sz="4" w:space="0" w:color="auto"/>
+              <w:bottom w:val="single" w:sz="4" w:space="0" w:color="auto"/>
+            </w:tcBorders>
+          </w:tcPr>
+          <w:p>
+            <w:r>
+              <w:t>Time (week)</w:t>
+            </w:r>
+          </w:p>
+        </w:tc>
+        <w:tc>
+          <w:tcPr>
+            <w:tcW w:w="980" w:type="dxa"/>
+            <w:tcBorders>
+              <w:top w:val="single" w:sz="4" w:space="0" w:color="auto"/>
+              <w:bottom w:val="single" w:sz="4" w:space="0" w:color="auto"/>
+            </w:tcBorders>
+          </w:tcPr>
+          <w:p>
+            <w:r>
+              <w:t>0</w:t>
+            </w:r>
+          </w:p>
+        </w:tc>
+        <w:tc>
+          <w:tcPr>
+            <w:tcW w:w="980" w:type="dxa"/>
+            <w:tcBorders>
+              <w:top w:val="single" w:sz="4" w:space="0" w:color="auto"/>
+              <w:bottom w:val="single" w:sz="4" w:space="0" w:color="auto"/>
+            </w:tcBorders>
+          </w:tcPr>
+          <w:p>
+            <w:r>
+              <w:t>1</w:t>
+            </w:r>
+          </w:p>
+        </w:tc>
+        <w:tc>
+          <w:tcPr>
+            <w:tcW w:w="980" w:type="dxa"/>
+            <w:tcBorders>
+              <w:top w:val="single" w:sz="4" w:space="0" w:color="auto"/>
+              <w:bottom w:val="single" w:sz="4" w:space="0" w:color="auto"/>
+            </w:tcBorders>
+          </w:tcPr>
+          <w:p>
+            <w:r>
+              <w:t>2</w:t>
+            </w:r>
+          </w:p>
+        </w:tc>
+        <w:tc>
+          <w:tcPr>
+            <w:tcW w:w="980" w:type="dxa"/>
+            <w:tcBorders>
+              <w:top w:val="single" w:sz="4" w:space="0" w:color="auto"/>
+              <w:bottom w:val="single" w:sz="4" w:space="0" w:color="auto"/>
+            </w:tcBorders>
+          </w:tcPr>
+          <w:p>
+            <w:r>
+              <w:t>3</w:t>
+            </w:r>
+          </w:p>
+        </w:tc>
+        <w:tc>
+          <w:tcPr>
+            <w:tcW w:w="980" w:type="dxa"/>
+            <w:tcBorders>
+              <w:top w:val="single" w:sz="4" w:space="0" w:color="auto"/>
+              <w:bottom w:val="single" w:sz="4" w:space="0" w:color="auto"/>
+            </w:tcBorders>
+          </w:tcPr>
+          <w:p>
+            <w:r>
+              <w:t>4</w:t>
+            </w:r>
+          </w:p>
+        </w:tc>
+        <w:tc>
+          <w:tcPr>
+            <w:tcW w:w="980" w:type="dxa"/>
+            <w:tcBorders>
+              <w:top w:val="single" w:sz="4" w:space="0" w:color="auto"/>
+              <w:bottom w:val="single" w:sz="4" w:space="0" w:color="auto"/>
+            </w:tcBorders>
+          </w:tcPr>
+          <w:p>
+            <w:r>
+              <w:t>5</w:t>
+            </w:r>
+          </w:p>
+        </w:tc>
+        <w:tc>
+          <w:tcPr>
+            <w:tcW w:w="980" w:type="dxa"/>
+            <w:tcBorders>
+              <w:top w:val="single" w:sz="4" w:space="0" w:color="auto"/>
+              <w:bottom w:val="single" w:sz="4" w:space="0" w:color="auto"/>
+            </w:tcBorders>
+          </w:tcPr>
+          <w:p>
+            <w:r>
+              <w:t>6</w:t>
+            </w:r>
+          </w:p>
+        </w:tc>
+        <w:tc>
+          <w:tcPr>
+            <w:tcW w:w="981" w:type="dxa"/>
+            <w:tcBorders>
+              <w:top w:val="single" w:sz="4" w:space="0" w:color="auto"/>
+              <w:bottom w:val="single" w:sz="4" w:space="0" w:color="auto"/>
+            </w:tcBorders>
+          </w:tcPr>
+          <w:p>
+            <w:r>
+              <w:t>7</w:t>
+            </w:r>
+          </w:p>
+        </w:tc>
+      </w:tr>
+      <w:tr>
+        <w:tc>
+          <w:tcPr>
+            <w:tcW w:w="1555" w:type="dxa"/>
+            <w:tcBorders>
+              <w:top w:val="single" w:sz="4" w:space="0" w:color="auto"/>
+              <w:bottom w:val="single" w:sz="4" w:space="0" w:color="auto"/>
+            </w:tcBorders>
+          </w:tcPr>
+          <w:p>
+            <w:r>
+              <w:t>N</w:t>
+            </w:r>
+          </w:p>
+        </w:tc>
+        <w:tc>
+          <w:tcPr>
+            <w:tcW w:w="980" w:type="dxa"/>
+            <w:tcBorders>
+              <w:top w:val="single" w:sz="4" w:space="0" w:color="auto"/>
+              <w:bottom w:val="single" w:sz="4" w:space="0" w:color="auto"/>
+            </w:tcBorders>
+          </w:tcPr>
+          <w:p>
+            <w:r>
+              <w:t>114</w:t>
+            </w:r>
+          </w:p>
+        </w:tc>
+        <w:tc>
+          <w:tcPr>
+            <w:tcW w:w="980" w:type="dxa"/>
+            <w:tcBorders>
+              <w:top w:val="single" w:sz="4" w:space="0" w:color="auto"/>
+              <w:bottom w:val="single" w:sz="4" w:space="0" w:color="auto"/>
+            </w:tcBorders>
+          </w:tcPr>
+          <w:p>
+            <w:r>
+              <w:t>94</w:t>
+            </w:r>
+          </w:p>
+        </w:tc>
+        <w:tc>
+          <w:tcPr>
+            <w:tcW w:w="980" w:type="dxa"/>
+            <w:tcBorders>
+              <w:top w:val="single" w:sz="4" w:space="0" w:color="auto"/>
+              <w:bottom w:val="single" w:sz="4" w:space="0" w:color="auto"/>
+            </w:tcBorders>
+          </w:tcPr>
+          <w:p>
+            <w:r>
+              <w:t>87</w:t>
+            </w:r>
+          </w:p>
+        </w:tc>
+        <w:tc>
+          <w:tcPr>
+            <w:tcW w:w="980" w:type="dxa"/>
+            <w:tcBorders>
+              <w:top w:val="single" w:sz="4" w:space="0" w:color="auto"/>
+              <w:bottom w:val="single" w:sz="4" w:space="0" w:color="auto"/>
+            </w:tcBorders>
+          </w:tcPr>
+          <w:p>
+            <w:r>
+              <w:t>89</w:t>
+            </w:r>
+          </w:p>
+        </w:tc>
+        <w:tc>
+          <w:tcPr>
+            <w:tcW w:w="980" w:type="dxa"/>
+            <w:tcBorders>
+              <w:top w:val="single" w:sz="4" w:space="0" w:color="auto"/>
+              <w:bottom w:val="single" w:sz="4" w:space="0" w:color="auto"/>
+            </w:tcBorders>
+          </w:tcPr>
+          <w:p>
+            <w:r>
+              <w:t>91</w:t>
+            </w:r>
+          </w:p>
+        </w:tc>
+        <w:tc>
+          <w:tcPr>
+            <w:tcW w:w="980" w:type="dxa"/>
+            <w:tcBorders>
+              <w:top w:val="single" w:sz="4" w:space="0" w:color="auto"/>
+              <w:bottom w:val="single" w:sz="4" w:space="0" w:color="auto"/>
+            </w:tcBorders>
+          </w:tcPr>
+          <w:p>
+            <w:r>
+              <w:t>75</w:t>
+            </w:r>
+          </w:p>
+        </w:tc>
+        <w:tc>
+          <w:tcPr>
+            <w:tcW w:w="980" w:type="dxa"/>
+            <w:tcBorders>
+              <w:top w:val="single" w:sz="4" w:space="0" w:color="auto"/>
+              <w:bottom w:val="single" w:sz="4" w:space="0" w:color="auto"/>
+            </w:tcBorders>
+          </w:tcPr>
+          <w:p>
+            <w:r>
+              <w:t>72</w:t>
+            </w:r>
+          </w:p>
+        </w:tc>
+        <w:tc>
+          <w:tcPr>
+            <w:tcW w:w="981" w:type="dxa"/>
+            <w:tcBorders>
+              <w:top w:val="single" w:sz="4" w:space="0" w:color="auto"/>
+              <w:bottom w:val="single" w:sz="4" w:space="0" w:color="auto"/>
+            </w:tcBorders>
+          </w:tcPr>
+          <w:p>
+            <w:r>
+              <w:t>79</w:t>
+            </w:r>
+          </w:p>
+        </w:tc>
+      </w:tr>
+    </w:tbl>
+    <w:p>
+      <w:bookmarkStart w:id="4" w:name="_GoBack"/>
+      <w:bookmarkEnd w:id="4"/>
+    </w:p>
     <w:p>
       <w:pPr>
         <w:pStyle w:val="Heading3"/>
@@ -31740,7 +32029,7 @@
           </wp:inline>
         </w:drawing>
       </w:r>
-      <w:bookmarkEnd w:id="4"/>
+      <w:bookmarkEnd w:id="3"/>
     </w:p>
     <w:sectPr>
       <w:pgSz w:w="12240" w:h="15840"/>
@@ -33019,7 +33308,7 @@
 </file>
 
 <file path=customXml/itemProps1.xml><?xml version="1.0" encoding="utf-8"?>
-<ds:datastoreItem xmlns:ds="http://schemas.openxmlformats.org/officeDocument/2006/customXml" ds:itemID="{E50ACBFC-FBB9-4D43-B428-9120F90D9966}">
+<ds:datastoreItem xmlns:ds="http://schemas.openxmlformats.org/officeDocument/2006/customXml" ds:itemID="{70008556-9DAB-4274-9C95-3714EEFCC630}">
   <ds:schemaRefs>
     <ds:schemaRef ds:uri="http://schemas.openxmlformats.org/officeDocument/2006/bibliography"/>
   </ds:schemaRefs>

</xml_diff>